<commit_message>
Updating the lecture note
</commit_message>
<xml_diff>
--- a/Learn_Javascript/Javascript_learning_notes.docx
+++ b/Learn_Javascript/Javascript_learning_notes.docx
@@ -1987,15 +1987,7 @@
       <w:proofErr w:type="spellEnd"/>
       <w:proofErr w:type="gramEnd"/>
       <w:r>
-        <w:t xml:space="preserve">(); -&gt; the console.log(this) will call the john object. The </w:t>
-      </w:r>
-      <w:proofErr w:type="gramStart"/>
-      <w:r>
-        <w:t>console.log(</w:t>
-      </w:r>
-      <w:proofErr w:type="gramEnd"/>
-      <w:r>
-        <w:t xml:space="preserve">2019 – </w:t>
+        <w:t xml:space="preserve">(); -&gt; the console.log(this) will call the john object. The console.log(2019 – </w:t>
       </w:r>
       <w:proofErr w:type="spellStart"/>
       <w:r>
@@ -2003,10 +1995,15 @@
       </w:r>
       <w:proofErr w:type="spellEnd"/>
       <w:r>
-        <w:t>) will call the inside expression where this uses the value of yearOfBirth</w:t>
+        <w:t xml:space="preserve">) will call the inside expression where this uses the value of </w:t>
+      </w:r>
+      <w:proofErr w:type="spellStart"/>
+      <w:r>
+        <w:t>yearOfBirth</w:t>
       </w:r>
       <w:bookmarkStart w:id="0" w:name="_GoBack"/>
       <w:bookmarkEnd w:id="0"/>
+      <w:proofErr w:type="spellEnd"/>
     </w:p>
     <w:p>
       <w:pPr>

</xml_diff>